<commit_message>
adding temp install doc
</commit_message>
<xml_diff>
--- a/doc/installation/prerequisits.docx
+++ b/doc/installation/prerequisits.docx
@@ -189,9 +189,16 @@
       </w:pPr>
       <w:r>
         <w:rPr>
-          <w:lang w:val="en-GB"/>
-        </w:rPr>
-        <w:t xml:space="preserve">GNU ARM Embedded Toolchain </w:t>
+          <w:b/>
+          <w:lang w:val="en-GB"/>
+        </w:rPr>
+        <w:t>GNU ARM Embedded Toolchain</w:t>
+      </w:r>
+      <w:r>
+        <w:rPr>
+          <w:lang w:val="en-GB"/>
+        </w:rPr>
+        <w:t xml:space="preserve"> </w:t>
       </w:r>
       <w:r>
         <w:rPr>
@@ -563,7 +570,33 @@
           <w:lang w:val="en-GB"/>
         </w:rPr>
         <w:lastRenderedPageBreak/>
-        <w:t>Further necessary tools are mbed-cli and mbed-ls. The</w:t>
+        <w:t xml:space="preserve">Further necessary tools are </w:t>
+      </w:r>
+      <w:r>
+        <w:rPr>
+          <w:b/>
+          <w:lang w:val="en-GB"/>
+        </w:rPr>
+        <w:t>mbed-cli</w:t>
+      </w:r>
+      <w:r>
+        <w:rPr>
+          <w:lang w:val="en-GB"/>
+        </w:rPr>
+        <w:t xml:space="preserve"> and </w:t>
+      </w:r>
+      <w:r>
+        <w:rPr>
+          <w:b/>
+          <w:lang w:val="en-GB"/>
+        </w:rPr>
+        <w:t>mbed-ls</w:t>
+      </w:r>
+      <w:r>
+        <w:rPr>
+          <w:lang w:val="en-GB"/>
+        </w:rPr>
+        <w:t>. The</w:t>
       </w:r>
       <w:r>
         <w:rPr>
@@ -582,20 +615,16 @@
       <w:pPr>
         <w:pStyle w:val="Listenabsatz"/>
         <w:rPr>
-          <w:lang w:val="en-GB"/>
-        </w:rPr>
-      </w:pPr>
-      <w:r>
-        <w:rPr>
-          <w:lang w:val="en-GB"/>
-        </w:rPr>
-        <w:t>C:\mbed_target</w:t>
-      </w:r>
-      <w:r>
-        <w:rPr>
-          <w:lang w:val="en-GB"/>
-        </w:rPr>
-        <w:t>&gt;pip install mbed-cli</w:t>
+          <w:rFonts w:ascii="Courier New" w:hAnsi="Courier New" w:cs="Courier New"/>
+          <w:lang w:val="en-GB"/>
+        </w:rPr>
+      </w:pPr>
+      <w:r>
+        <w:rPr>
+          <w:rFonts w:ascii="Courier New" w:hAnsi="Courier New" w:cs="Courier New"/>
+          <w:lang w:val="en-GB"/>
+        </w:rPr>
+        <w:t>C:\mbed_target&gt;pip install mbed-cli</w:t>
       </w:r>
     </w:p>
     <w:p>
@@ -624,21 +653,19 @@
       <w:pPr>
         <w:pStyle w:val="Listenabsatz"/>
         <w:rPr>
-          <w:lang w:val="en-GB"/>
-        </w:rPr>
-      </w:pPr>
-      <w:r>
-        <w:rPr>
-          <w:lang w:val="en-GB"/>
-        </w:rPr>
-        <w:t>C</w:t>
-      </w:r>
-      <w:r>
-        <w:rPr>
-          <w:lang w:val="en-GB"/>
-        </w:rPr>
-        <w:t>:\mbed_target&gt;pip install mbed-ls</w:t>
-      </w:r>
+          <w:rFonts w:ascii="Courier New" w:hAnsi="Courier New" w:cs="Courier New"/>
+          <w:lang w:val="en-GB"/>
+        </w:rPr>
+      </w:pPr>
+      <w:r>
+        <w:rPr>
+          <w:rFonts w:ascii="Courier New" w:hAnsi="Courier New" w:cs="Courier New"/>
+          <w:lang w:val="en-GB"/>
+        </w:rPr>
+        <w:t>C:\mbed_target&gt;pip install mbed-ls</w:t>
+      </w:r>
+      <w:bookmarkStart w:id="0" w:name="_GoBack"/>
+      <w:bookmarkEnd w:id="0"/>
     </w:p>
     <w:p>
       <w:pPr>
@@ -724,8 +751,6 @@
           <w:lang w:val="en-GB"/>
         </w:rPr>
       </w:pPr>
-      <w:bookmarkStart w:id="0" w:name="_GoBack"/>
-      <w:bookmarkEnd w:id="0"/>
     </w:p>
     <w:p>
       <w:pPr>

</xml_diff>